<commit_message>
Added more info about ticket and stuff
</commit_message>
<xml_diff>
--- a/Computer Science/FAQ TAL B2 Speaking.docx
+++ b/Computer Science/FAQ TAL B2 Speaking.docx
@@ -453,9 +453,108 @@
         <w:t xml:space="preserve">. </w:t>
       </w:r>
     </w:p>
+    <w:p>
+      <w:pPr>
+        <w:rPr>
+          <w:lang w:val="en-US"/>
+        </w:rPr>
+      </w:pPr>
+      <w:r>
+        <w:rPr>
+          <w:lang w:val="en-US"/>
+        </w:rPr>
+        <w:drawing>
+          <wp:anchor distT="0" distB="0" distL="114300" distR="114300" simplePos="0" relativeHeight="251659264" behindDoc="0" locked="0" layoutInCell="1" allowOverlap="1" wp14:anchorId="7AFC4B4F" wp14:editId="21D237C9">
+            <wp:simplePos x="0" y="0"/>
+            <wp:positionH relativeFrom="column">
+              <wp:posOffset>58420</wp:posOffset>
+            </wp:positionH>
+            <wp:positionV relativeFrom="paragraph">
+              <wp:posOffset>443230</wp:posOffset>
+            </wp:positionV>
+            <wp:extent cx="6120130" cy="304165"/>
+            <wp:effectExtent l="0" t="0" r="0" b="635"/>
+            <wp:wrapSquare wrapText="bothSides"/>
+            <wp:docPr id="186969990" name="Immagine 1"/>
+            <wp:cNvGraphicFramePr>
+              <a:graphicFrameLocks xmlns:a="http://schemas.openxmlformats.org/drawingml/2006/main" noChangeAspect="1"/>
+            </wp:cNvGraphicFramePr>
+            <a:graphic xmlns:a="http://schemas.openxmlformats.org/drawingml/2006/main">
+              <a:graphicData uri="http://schemas.openxmlformats.org/drawingml/2006/picture">
+                <pic:pic xmlns:pic="http://schemas.openxmlformats.org/drawingml/2006/picture">
+                  <pic:nvPicPr>
+                    <pic:cNvPr id="186969990" name=""/>
+                    <pic:cNvPicPr/>
+                  </pic:nvPicPr>
+                  <pic:blipFill>
+                    <a:blip r:embed="rId16"/>
+                    <a:stretch>
+                      <a:fillRect/>
+                    </a:stretch>
+                  </pic:blipFill>
+                  <pic:spPr>
+                    <a:xfrm>
+                      <a:off x="0" y="0"/>
+                      <a:ext cx="6120130" cy="304165"/>
+                    </a:xfrm>
+                    <a:prstGeom prst="rect">
+                      <a:avLst/>
+                    </a:prstGeom>
+                  </pic:spPr>
+                </pic:pic>
+              </a:graphicData>
+            </a:graphic>
+          </wp:anchor>
+        </w:drawing>
+      </w:r>
+      <w:r>
+        <w:rPr>
+          <w:lang w:val="en-US"/>
+        </w:rPr>
+        <w:t>The ticket will get opened and you will receive an email of confirmation like this (the second part starting with “Riconoscimento” is the request body I put on the ticket:</w:t>
+      </w:r>
+    </w:p>
+    <w:p>
+      <w:pPr>
+        <w:rPr>
+          <w:lang w:val="en-US"/>
+        </w:rPr>
+      </w:pPr>
+      <w:r>
+        <w:rPr>
+          <w:lang w:val="en-US"/>
+        </w:rPr>
+        <w:t xml:space="preserve">After approximately one month, I saw the registration inside my </w:t>
+      </w:r>
+      <w:r>
+        <w:rPr>
+          <w:lang w:val="en-US"/>
+        </w:rPr>
+        <w:t>university transcript</w:t>
+      </w:r>
+      <w:r>
+        <w:rPr>
+          <w:lang w:val="en-US"/>
+        </w:rPr>
+        <w:t xml:space="preserve"> (libretto), not even receiving a notification from Uniweb from that. It was a few days after the end of November period to do so. Consider I did the B2 Speaking test and then they said, “I was not yet enrolled”, so I had to present a ticket to get that recognized.</w:t>
+      </w:r>
+    </w:p>
+    <w:p>
+      <w:pPr>
+        <w:rPr>
+          <w:lang w:val="en-US"/>
+        </w:rPr>
+      </w:pPr>
+      <w:r>
+        <w:rPr>
+          <w:lang w:val="en-US"/>
+        </w:rPr>
+        <w:t>So, in case that’s the procedure. Normally, you do the test, and it will get registered a few days after passing the exam (according to the CLA rules, which you can find in their site).</w:t>
+      </w:r>
+    </w:p>
     <w:sectPr>
-      <w:headerReference w:type="default" r:id="rId16"/>
-      <w:footerReference w:type="default" r:id="rId17"/>
+      <w:headerReference w:type="default" r:id="rId17"/>
+      <w:footerReference w:type="default" r:id="rId18"/>
       <w:pgSz w:w="11906" w:h="16838"/>
       <w:pgMar w:top="1417" w:right="1134" w:bottom="1134" w:left="1134" w:header="708" w:footer="708" w:gutter="0"/>
       <w:cols w:space="708"/>

</xml_diff>

<commit_message>
Added info about enrolling
</commit_message>
<xml_diff>
--- a/Computer Science/FAQ TAL B2 Speaking.docx
+++ b/Computer Science/FAQ TAL B2 Speaking.docx
@@ -461,6 +461,7 @@
       </w:pPr>
       <w:r>
         <w:rPr>
+          <w:noProof/>
           <w:lang w:val="en-US"/>
         </w:rPr>
         <w:drawing>
@@ -549,12 +550,121 @@
         <w:rPr>
           <w:lang w:val="en-US"/>
         </w:rPr>
+        <w:drawing>
+          <wp:anchor distT="0" distB="0" distL="114300" distR="114300" simplePos="0" relativeHeight="251661312" behindDoc="0" locked="0" layoutInCell="1" allowOverlap="1" wp14:anchorId="43B8B7AC" wp14:editId="6ADD3176">
+            <wp:simplePos x="0" y="0"/>
+            <wp:positionH relativeFrom="column">
+              <wp:posOffset>3756025</wp:posOffset>
+            </wp:positionH>
+            <wp:positionV relativeFrom="paragraph">
+              <wp:posOffset>455295</wp:posOffset>
+            </wp:positionV>
+            <wp:extent cx="2480310" cy="2848610"/>
+            <wp:effectExtent l="0" t="0" r="0" b="8890"/>
+            <wp:wrapSquare wrapText="bothSides"/>
+            <wp:docPr id="2045417840" name="Immagine 1" descr="Immagine che contiene testo, schermata, Carattere, documento&#10;&#10;Descrizione generata automaticamente"/>
+            <wp:cNvGraphicFramePr>
+              <a:graphicFrameLocks xmlns:a="http://schemas.openxmlformats.org/drawingml/2006/main" noChangeAspect="1"/>
+            </wp:cNvGraphicFramePr>
+            <a:graphic xmlns:a="http://schemas.openxmlformats.org/drawingml/2006/main">
+              <a:graphicData uri="http://schemas.openxmlformats.org/drawingml/2006/picture">
+                <pic:pic xmlns:pic="http://schemas.openxmlformats.org/drawingml/2006/picture">
+                  <pic:nvPicPr>
+                    <pic:cNvPr id="2045417840" name="Immagine 1" descr="Immagine che contiene testo, schermata, Carattere, documento&#10;&#10;Descrizione generata automaticamente"/>
+                    <pic:cNvPicPr/>
+                  </pic:nvPicPr>
+                  <pic:blipFill>
+                    <a:blip r:embed="rId17"/>
+                    <a:stretch>
+                      <a:fillRect/>
+                    </a:stretch>
+                  </pic:blipFill>
+                  <pic:spPr>
+                    <a:xfrm>
+                      <a:off x="0" y="0"/>
+                      <a:ext cx="2480310" cy="2848610"/>
+                    </a:xfrm>
+                    <a:prstGeom prst="rect">
+                      <a:avLst/>
+                    </a:prstGeom>
+                  </pic:spPr>
+                </pic:pic>
+              </a:graphicData>
+            </a:graphic>
+            <wp14:sizeRelH relativeFrom="margin">
+              <wp14:pctWidth>0</wp14:pctWidth>
+            </wp14:sizeRelH>
+            <wp14:sizeRelV relativeFrom="margin">
+              <wp14:pctHeight>0</wp14:pctHeight>
+            </wp14:sizeRelV>
+          </wp:anchor>
+        </w:drawing>
+      </w:r>
+      <w:r>
+        <w:rPr>
+          <w:lang w:val="en-US"/>
+        </w:rPr>
         <w:t>So, in case that’s the procedure. Normally, you do the test, and it will get registered a few days after passing the exam (according to the CLA rules, which you can find in their site).</w:t>
       </w:r>
     </w:p>
+    <w:p>
+      <w:pPr>
+        <w:rPr>
+          <w:lang w:val="en-US"/>
+        </w:rPr>
+      </w:pPr>
+    </w:p>
+    <w:p>
+      <w:pPr>
+        <w:rPr>
+          <w:lang w:val="en-US"/>
+        </w:rPr>
+      </w:pPr>
+      <w:r>
+        <w:rPr>
+          <w:lang w:val="en-US"/>
+        </w:rPr>
+        <w:t xml:space="preserve">If you are enrolling filling up the minimum requirements here: </w:t>
+      </w:r>
+      <w:hyperlink r:id="rId18" w:history="1">
+        <w:r>
+          <w:rPr>
+            <w:rStyle w:val="Collegamentoipertestuale"/>
+            <w:lang w:val="en-US"/>
+          </w:rPr>
+          <w:t>http://www.uniweb.unipd.it/valutazionetitoli</w:t>
+        </w:r>
+      </w:hyperlink>
+      <w:r>
+        <w:rPr>
+          <w:lang w:val="en-US"/>
+        </w:rPr>
+        <w:t xml:space="preserve"> </w:t>
+      </w:r>
+    </w:p>
+    <w:p>
+      <w:pPr>
+        <w:rPr>
+          <w:lang w:val="en-US"/>
+        </w:rPr>
+      </w:pPr>
+      <w:r>
+        <w:rPr>
+          <w:lang w:val="en-US"/>
+        </w:rPr>
+        <w:t>A screen like the following one appears (in Italian, basically asks if you have done the certification under CLA); in case, you can get the Open Badge from Bestr website. Basically, you login with SSO and then you download easily the PDF from profile from website.</w:t>
+      </w:r>
+    </w:p>
+    <w:p>
+      <w:pPr>
+        <w:rPr>
+          <w:lang w:val="en-US"/>
+        </w:rPr>
+      </w:pPr>
+    </w:p>
     <w:sectPr>
-      <w:headerReference w:type="default" r:id="rId17"/>
-      <w:footerReference w:type="default" r:id="rId18"/>
+      <w:headerReference w:type="default" r:id="rId19"/>
+      <w:footerReference w:type="default" r:id="rId20"/>
       <w:pgSz w:w="11906" w:h="16838"/>
       <w:pgMar w:top="1417" w:right="1134" w:bottom="1134" w:left="1134" w:header="708" w:footer="708" w:gutter="0"/>
       <w:cols w:space="708"/>

</xml_diff>